<commit_message>
Edits to Word doc, SSL draft
Clean up formatting on Word.
Attempt SSL cert, runs on port 443 properly, but still not working fully.
</commit_message>
<xml_diff>
--- a/Getting the Most out of your NI Linux Real Time - Tutorial 2018.docx
+++ b/Getting the Most out of your NI Linux Real Time - Tutorial 2018.docx
@@ -187,7 +187,7 @@
           </mc:Choice>
           <mc:Fallback>
             <w:pict>
-              <v:group w14:anchorId="26E954E2" id="Group 3" o:spid="_x0000_s1026" style="position:absolute;margin-left:166.9pt;margin-top:.75pt;width:121.7pt;height:134pt;z-index:251666432" coordsize="15457,17017" o:gfxdata="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">
+              <v:group w14:anchorId="462DDEC4" id="Group 3" o:spid="_x0000_s1026" style="position:absolute;margin-left:166.9pt;margin-top:.75pt;width:121.7pt;height:134pt;z-index:251666432" coordsize="15457,17017" o:gfxdata="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">
                 <v:shapetype id="_x0000_t75" coordsize="21600,21600" o:spt="75" o:preferrelative="t" path="m@4@5l@4@11@9@11@9@5xe" filled="f" stroked="f">
                   <v:stroke joinstyle="miter"/>
                   <v:formulas>
@@ -3562,16 +3562,7 @@
           <w:sz w:val="24"/>
           <w:szCs w:val="24"/>
         </w:rPr>
-        <w:t xml:space="preserve"> packa</w:t>
-      </w:r>
-      <w:bookmarkStart w:id="6" w:name="_GoBack"/>
-      <w:bookmarkEnd w:id="6"/>
-      <w:r>
-        <w:rPr>
-          <w:sz w:val="24"/>
-          <w:szCs w:val="24"/>
-        </w:rPr>
-        <w:t>ge manager.</w:t>
+        <w:t xml:space="preserve"> package manager.</w:t>
       </w:r>
     </w:p>
     <w:p>
@@ -4547,6 +4538,107 @@
     </w:p>
     <w:p>
       <w:pPr>
+        <w:rPr>
+          <w:sz w:val="24"/>
+          <w:szCs w:val="24"/>
+        </w:rPr>
+      </w:pPr>
+      <w:r>
+        <w:rPr>
+          <w:sz w:val="24"/>
+          <w:szCs w:val="24"/>
+        </w:rPr>
+        <w:lastRenderedPageBreak/>
+        <w:t xml:space="preserve">To allow upload of content (pictures on blog, etc.) from a </w:t>
+      </w:r>
+      <w:r>
+        <w:rPr>
+          <w:sz w:val="24"/>
+          <w:szCs w:val="24"/>
+        </w:rPr>
+        <w:t>browser</w:t>
+      </w:r>
+      <w:r>
+        <w:rPr>
+          <w:sz w:val="24"/>
+          <w:szCs w:val="24"/>
+        </w:rPr>
+        <w:t xml:space="preserve">, you </w:t>
+      </w:r>
+      <w:r>
+        <w:rPr>
+          <w:sz w:val="24"/>
+          <w:szCs w:val="24"/>
+        </w:rPr>
+        <w:t>will</w:t>
+      </w:r>
+      <w:r>
+        <w:rPr>
+          <w:sz w:val="24"/>
+          <w:szCs w:val="24"/>
+        </w:rPr>
+        <w:t xml:space="preserve"> have to modify the permissions on the </w:t>
+      </w:r>
+      <w:r>
+        <w:rPr>
+          <w:rFonts w:ascii="Courier New" w:hAnsi="Courier New" w:cs="Courier New"/>
+          <w:sz w:val="24"/>
+          <w:szCs w:val="24"/>
+        </w:rPr>
+        <w:t>/home/admin/</w:t>
+      </w:r>
+      <w:proofErr w:type="spellStart"/>
+      <w:r>
+        <w:rPr>
+          <w:rFonts w:ascii="Courier New" w:hAnsi="Courier New" w:cs="Courier New"/>
+          <w:sz w:val="24"/>
+          <w:szCs w:val="24"/>
+        </w:rPr>
+        <w:t>wordpress</w:t>
+      </w:r>
+      <w:proofErr w:type="spellEnd"/>
+      <w:r>
+        <w:rPr>
+          <w:rFonts w:ascii="Courier New" w:hAnsi="Courier New" w:cs="Courier New"/>
+          <w:sz w:val="24"/>
+          <w:szCs w:val="24"/>
+        </w:rPr>
+        <w:t>/wp-content/</w:t>
+      </w:r>
+      <w:r>
+        <w:rPr>
+          <w:sz w:val="24"/>
+          <w:szCs w:val="24"/>
+        </w:rPr>
+        <w:t xml:space="preserve"> folder to allow the web server process write access</w:t>
+      </w:r>
+      <w:r>
+        <w:rPr>
+          <w:sz w:val="24"/>
+          <w:szCs w:val="24"/>
+        </w:rPr>
+        <w:t xml:space="preserve"> using </w:t>
+      </w:r>
+      <w:proofErr w:type="spellStart"/>
+      <w:r>
+        <w:rPr>
+          <w:rFonts w:ascii="Courier New" w:hAnsi="Courier New" w:cs="Courier New"/>
+          <w:sz w:val="24"/>
+          <w:szCs w:val="24"/>
+        </w:rPr>
+        <w:t>chown</w:t>
+      </w:r>
+      <w:proofErr w:type="spellEnd"/>
+      <w:r>
+        <w:rPr>
+          <w:sz w:val="24"/>
+          <w:szCs w:val="24"/>
+        </w:rPr>
+        <w:t>.</w:t>
+      </w:r>
+    </w:p>
+    <w:p>
+      <w:pPr>
         <w:pStyle w:val="ListParagraph"/>
         <w:numPr>
           <w:ilvl w:val="0"/>
@@ -4565,7 +4657,6 @@
           <w:sz w:val="24"/>
           <w:szCs w:val="24"/>
         </w:rPr>
-        <w:lastRenderedPageBreak/>
         <w:t>Manua</w:t>
       </w:r>
       <w:proofErr w:type="spellEnd"/>
@@ -5018,6 +5109,8 @@
         </w:rPr>
         <w:t>.</w:t>
       </w:r>
+      <w:bookmarkStart w:id="6" w:name="_GoBack"/>
+      <w:bookmarkEnd w:id="6"/>
     </w:p>
     <w:p>
       <w:pPr>
@@ -5465,6 +5558,7 @@
           <w:sz w:val="24"/>
           <w:szCs w:val="24"/>
         </w:rPr>
+        <w:lastRenderedPageBreak/>
         <w:t xml:space="preserve">This will allow </w:t>
       </w:r>
       <w:r>
@@ -5494,7 +5588,6 @@
           <w:sz w:val="24"/>
           <w:szCs w:val="24"/>
         </w:rPr>
-        <w:lastRenderedPageBreak/>
         <w:t>How to Create and Install an Apache Self-Signed Certificate</w:t>
       </w:r>
       <w:r>
@@ -19400,7 +19493,7 @@
 </file>
 
 <file path=customXml/itemProps1.xml><?xml version="1.0" encoding="utf-8"?>
-<ds:datastoreItem xmlns:ds="http://schemas.openxmlformats.org/officeDocument/2006/customXml" ds:itemID="{359052C2-C3FE-4072-AD4C-0CBE7CD161F3}">
+<ds:datastoreItem xmlns:ds="http://schemas.openxmlformats.org/officeDocument/2006/customXml" ds:itemID="{CD7EE5C0-4DE9-4752-8840-4653ECBC0F13}">
   <ds:schemaRefs>
     <ds:schemaRef ds:uri="http://schemas.openxmlformats.org/officeDocument/2006/bibliography"/>
   </ds:schemaRefs>

</xml_diff>